<commit_message>
starting to figure out irrigation
</commit_message>
<xml_diff>
--- a/docs/baseline-scenarios-v1.docx
+++ b/docs/baseline-scenarios-v1.docx
@@ -1,6 +1,6 @@
 
 <file path=word/document.xml><?xml version="1.0" encoding="utf-8"?>
-<w:document xmlns:wpc="http://schemas.microsoft.com/office/word/2010/wordprocessingCanvas" xmlns:cx="http://schemas.microsoft.com/office/drawing/2014/chartex" xmlns:cx1="http://schemas.microsoft.com/office/drawing/2015/9/8/chartex" xmlns:cx2="http://schemas.microsoft.com/office/drawing/2015/10/21/chartex" xmlns:cx3="http://schemas.microsoft.com/office/drawing/2016/5/9/chartex" xmlns:cx4="http://schemas.microsoft.com/office/drawing/2016/5/10/chartex" xmlns:cx5="http://schemas.microsoft.com/office/drawing/2016/5/11/chartex" xmlns:cx6="http://schemas.microsoft.com/office/drawing/2016/5/12/chartex" xmlns:cx7="http://schemas.microsoft.com/office/drawing/2016/5/13/chartex" xmlns:cx8="http://schemas.microsoft.com/office/drawing/2016/5/14/chartex" xmlns:mc="http://schemas.openxmlformats.org/markup-compatibility/2006" xmlns:aink="http://schemas.microsoft.com/office/drawing/2016/ink" xmlns:am3d="http://schemas.microsoft.com/office/drawing/2017/model3d" xmlns:o="urn:schemas-microsoft-com:office:office" xmlns:oel="http://schemas.microsoft.com/office/2019/extlst" xmlns:r="http://schemas.openxmlformats.org/officeDocument/2006/relationships" xmlns:m="http://schemas.openxmlformats.org/officeDocument/2006/math" xmlns:v="urn:schemas-microsoft-com:vml" xmlns:wp14="http://schemas.microsoft.com/office/word/2010/wordprocessingDrawing" xmlns:wp="http://schemas.openxmlformats.org/drawingml/2006/wordprocessingDrawing" xmlns:w10="urn:schemas-microsoft-com:office:word" xmlns:w="http://schemas.openxmlformats.org/wordprocessingml/2006/main" xmlns:w14="http://schemas.microsoft.com/office/word/2010/wordml" xmlns:w15="http://schemas.microsoft.com/office/word/2012/wordml" xmlns:w16cex="http://schemas.microsoft.com/office/word/2018/wordml/cex" xmlns:w16cid="http://schemas.microsoft.com/office/word/2016/wordml/cid" xmlns:w16="http://schemas.microsoft.com/office/word/2018/wordml" xmlns:w16sdtdh="http://schemas.microsoft.com/office/word/2020/wordml/sdtdatahash" xmlns:w16se="http://schemas.microsoft.com/office/word/2015/wordml/symex" xmlns:wpg="http://schemas.microsoft.com/office/word/2010/wordprocessingGroup" xmlns:wpi="http://schemas.microsoft.com/office/word/2010/wordprocessingInk" xmlns:wne="http://schemas.microsoft.com/office/word/2006/wordml" xmlns:wps="http://schemas.microsoft.com/office/word/2010/wordprocessingShape" mc:Ignorable="w14 w15 w16se w16cid w16 w16cex w16sdtdh wp14">
+<w:document xmlns:wpc="http://schemas.microsoft.com/office/word/2010/wordprocessingCanvas" xmlns:cx="http://schemas.microsoft.com/office/drawing/2014/chartex" xmlns:cx1="http://schemas.microsoft.com/office/drawing/2015/9/8/chartex" xmlns:cx2="http://schemas.microsoft.com/office/drawing/2015/10/21/chartex" xmlns:cx3="http://schemas.microsoft.com/office/drawing/2016/5/9/chartex" xmlns:cx4="http://schemas.microsoft.com/office/drawing/2016/5/10/chartex" xmlns:cx5="http://schemas.microsoft.com/office/drawing/2016/5/11/chartex" xmlns:cx6="http://schemas.microsoft.com/office/drawing/2016/5/12/chartex" xmlns:cx7="http://schemas.microsoft.com/office/drawing/2016/5/13/chartex" xmlns:cx8="http://schemas.microsoft.com/office/drawing/2016/5/14/chartex" xmlns:mc="http://schemas.openxmlformats.org/markup-compatibility/2006" xmlns:aink="http://schemas.microsoft.com/office/drawing/2016/ink" xmlns:am3d="http://schemas.microsoft.com/office/drawing/2017/model3d" xmlns:o="urn:schemas-microsoft-com:office:office" xmlns:oel="http://schemas.microsoft.com/office/2019/extlst" xmlns:r="http://schemas.openxmlformats.org/officeDocument/2006/relationships" xmlns:m="http://schemas.openxmlformats.org/officeDocument/2006/math" xmlns:v="urn:schemas-microsoft-com:vml" xmlns:wp14="http://schemas.microsoft.com/office/word/2010/wordprocessingDrawing" xmlns:wp="http://schemas.openxmlformats.org/drawingml/2006/wordprocessingDrawing" xmlns:w10="urn:schemas-microsoft-com:office:word" xmlns:w="http://schemas.openxmlformats.org/wordprocessingml/2006/main" xmlns:w14="http://schemas.microsoft.com/office/word/2010/wordml" xmlns:w15="http://schemas.microsoft.com/office/word/2012/wordml" xmlns:w16cex="http://schemas.microsoft.com/office/word/2018/wordml/cex" xmlns:w16cid="http://schemas.microsoft.com/office/word/2016/wordml/cid" xmlns:w16="http://schemas.microsoft.com/office/word/2018/wordml" xmlns:w16du="http://schemas.microsoft.com/office/word/2023/wordml/word16du" xmlns:w16sdtdh="http://schemas.microsoft.com/office/word/2020/wordml/sdtdatahash" xmlns:w16se="http://schemas.microsoft.com/office/word/2015/wordml/symex" xmlns:wpg="http://schemas.microsoft.com/office/word/2010/wordprocessingGroup" xmlns:wpi="http://schemas.microsoft.com/office/word/2010/wordprocessingInk" xmlns:wne="http://schemas.microsoft.com/office/word/2006/wordml" xmlns:wps="http://schemas.microsoft.com/office/word/2010/wordprocessingShape" mc:Ignorable="w14 w15 w16se w16cid w16 w16cex w16sdtdh wp14">
   <w:body>
     <w:p>
       <w:bookmarkStart w:id="0" w:name="_Hlk133499779"/>
@@ -240,7 +240,13 @@
               </w:rPr>
             </w:pPr>
             <w:r>
-              <w:t>150 feet</w:t>
+              <w:t>500</w:t>
+            </w:r>
+            <w:r>
+              <w:t xml:space="preserve"> feet</w:t>
+            </w:r>
+            <w:r>
+              <w:t xml:space="preserve"> (Mike said 300-1,500 feet, gets deeper as you move west, he thought 500 feet might be a good estimate for Tulare)</w:t>
             </w:r>
           </w:p>
         </w:tc>
@@ -445,10 +451,22 @@
               </w:rPr>
             </w:pPr>
             <w:r>
-              <w:rPr>
-                <w:color w:val="FF0000"/>
-              </w:rPr>
-              <w:t>100%, 25 psi</w:t>
+              <w:t>50</w:t>
+            </w:r>
+            <w:r>
+              <w:t>%</w:t>
+            </w:r>
+            <w:r>
+              <w:t xml:space="preserve"> (only ground water)</w:t>
+            </w:r>
+            <w:r>
+              <w:t xml:space="preserve">, </w:t>
+            </w:r>
+            <w:r>
+              <w:t>50</w:t>
+            </w:r>
+            <w:r>
+              <w:t xml:space="preserve"> psi</w:t>
             </w:r>
           </w:p>
         </w:tc>
@@ -661,13 +679,7 @@
               <w:rPr>
                 <w:color w:val="FF0000"/>
               </w:rPr>
-              <w:t xml:space="preserve"> </w:t>
-            </w:r>
-            <w:r>
-              <w:rPr>
-                <w:color w:val="FF0000"/>
-              </w:rPr>
-              <w:t>Giuliano says 4.5-7.5, unsure if this dry or not</w:t>
+              <w:t xml:space="preserve"> Giuliano says 4.5-7.5, unsure if this dry or not</w:t>
             </w:r>
           </w:p>
         </w:tc>
@@ -810,6 +822,7 @@
           </w:tcPr>
           <w:p>
             <w:r>
+              <w:lastRenderedPageBreak/>
               <w:t>Name</w:t>
             </w:r>
           </w:p>
@@ -854,7 +867,6 @@
           </w:tcPr>
           <w:p>
             <w:r>
-              <w:lastRenderedPageBreak/>
               <w:t>All surface water</w:t>
             </w:r>
           </w:p>
@@ -1272,6 +1284,7 @@
           </w:tcPr>
           <w:p>
             <w:r>
+              <w:lastRenderedPageBreak/>
               <w:t>Eliminate fertilizer offset</w:t>
             </w:r>
           </w:p>
@@ -1291,7 +1304,6 @@
     <w:p/>
     <w:p>
       <w:r>
-        <w:lastRenderedPageBreak/>
         <w:t xml:space="preserve">Ottman and Putnam (??) deficit irrigation with alfalfa: What are the economics? </w:t>
       </w:r>
       <w:hyperlink r:id="rId4" w:history="1">

</xml_diff>

<commit_message>
making pres for phoo and cam
</commit_message>
<xml_diff>
--- a/docs/baseline-scenarios-v1.docx
+++ b/docs/baseline-scenarios-v1.docx
@@ -1,9 +1,12 @@
 
 <file path=word/document.xml><?xml version="1.0" encoding="utf-8"?>
-<w:document xmlns:wpc="http://schemas.microsoft.com/office/word/2010/wordprocessingCanvas" xmlns:cx="http://schemas.microsoft.com/office/drawing/2014/chartex" xmlns:cx1="http://schemas.microsoft.com/office/drawing/2015/9/8/chartex" xmlns:cx2="http://schemas.microsoft.com/office/drawing/2015/10/21/chartex" xmlns:cx3="http://schemas.microsoft.com/office/drawing/2016/5/9/chartex" xmlns:cx4="http://schemas.microsoft.com/office/drawing/2016/5/10/chartex" xmlns:cx5="http://schemas.microsoft.com/office/drawing/2016/5/11/chartex" xmlns:cx6="http://schemas.microsoft.com/office/drawing/2016/5/12/chartex" xmlns:cx7="http://schemas.microsoft.com/office/drawing/2016/5/13/chartex" xmlns:cx8="http://schemas.microsoft.com/office/drawing/2016/5/14/chartex" xmlns:mc="http://schemas.openxmlformats.org/markup-compatibility/2006" xmlns:aink="http://schemas.microsoft.com/office/drawing/2016/ink" xmlns:am3d="http://schemas.microsoft.com/office/drawing/2017/model3d" xmlns:o="urn:schemas-microsoft-com:office:office" xmlns:oel="http://schemas.microsoft.com/office/2019/extlst" xmlns:r="http://schemas.openxmlformats.org/officeDocument/2006/relationships" xmlns:m="http://schemas.openxmlformats.org/officeDocument/2006/math" xmlns:v="urn:schemas-microsoft-com:vml" xmlns:wp14="http://schemas.microsoft.com/office/word/2010/wordprocessingDrawing" xmlns:wp="http://schemas.openxmlformats.org/drawingml/2006/wordprocessingDrawing" xmlns:w10="urn:schemas-microsoft-com:office:word" xmlns:w="http://schemas.openxmlformats.org/wordprocessingml/2006/main" xmlns:w14="http://schemas.microsoft.com/office/word/2010/wordml" xmlns:w15="http://schemas.microsoft.com/office/word/2012/wordml" xmlns:w16cex="http://schemas.microsoft.com/office/word/2018/wordml/cex" xmlns:w16cid="http://schemas.microsoft.com/office/word/2016/wordml/cid" xmlns:w16="http://schemas.microsoft.com/office/word/2018/wordml" xmlns:w16du="http://schemas.microsoft.com/office/word/2023/wordml/word16du" xmlns:w16sdtdh="http://schemas.microsoft.com/office/word/2020/wordml/sdtdatahash" xmlns:w16se="http://schemas.microsoft.com/office/word/2015/wordml/symex" xmlns:wpg="http://schemas.microsoft.com/office/word/2010/wordprocessingGroup" xmlns:wpi="http://schemas.microsoft.com/office/word/2010/wordprocessingInk" xmlns:wne="http://schemas.microsoft.com/office/word/2006/wordml" xmlns:wps="http://schemas.microsoft.com/office/word/2010/wordprocessingShape" mc:Ignorable="w14 w15 w16se w16cid w16 w16cex w16sdtdh wp14">
+<w:document xmlns:wpc="http://schemas.microsoft.com/office/word/2010/wordprocessingCanvas" xmlns:cx="http://schemas.microsoft.com/office/drawing/2014/chartex" xmlns:cx1="http://schemas.microsoft.com/office/drawing/2015/9/8/chartex" xmlns:cx2="http://schemas.microsoft.com/office/drawing/2015/10/21/chartex" xmlns:cx3="http://schemas.microsoft.com/office/drawing/2016/5/9/chartex" xmlns:cx4="http://schemas.microsoft.com/office/drawing/2016/5/10/chartex" xmlns:cx5="http://schemas.microsoft.com/office/drawing/2016/5/11/chartex" xmlns:cx6="http://schemas.microsoft.com/office/drawing/2016/5/12/chartex" xmlns:cx7="http://schemas.microsoft.com/office/drawing/2016/5/13/chartex" xmlns:cx8="http://schemas.microsoft.com/office/drawing/2016/5/14/chartex" xmlns:mc="http://schemas.openxmlformats.org/markup-compatibility/2006" xmlns:aink="http://schemas.microsoft.com/office/drawing/2016/ink" xmlns:am3d="http://schemas.microsoft.com/office/drawing/2017/model3d" xmlns:o="urn:schemas-microsoft-com:office:office" xmlns:oel="http://schemas.microsoft.com/office/2019/extlst" xmlns:r="http://schemas.openxmlformats.org/officeDocument/2006/relationships" xmlns:m="http://schemas.openxmlformats.org/officeDocument/2006/math" xmlns:v="urn:schemas-microsoft-com:vml" xmlns:wp14="http://schemas.microsoft.com/office/word/2010/wordprocessingDrawing" xmlns:wp="http://schemas.openxmlformats.org/drawingml/2006/wordprocessingDrawing" xmlns:w10="urn:schemas-microsoft-com:office:word" xmlns:w="http://schemas.openxmlformats.org/wordprocessingml/2006/main" xmlns:w14="http://schemas.microsoft.com/office/word/2010/wordml" xmlns:w15="http://schemas.microsoft.com/office/word/2012/wordml" xmlns:w16cex="http://schemas.microsoft.com/office/word/2018/wordml/cex" xmlns:w16cid="http://schemas.microsoft.com/office/word/2016/wordml/cid" xmlns:w16="http://schemas.microsoft.com/office/word/2018/wordml" xmlns:w16sdtdh="http://schemas.microsoft.com/office/word/2020/wordml/sdtdatahash" xmlns:w16se="http://schemas.microsoft.com/office/word/2015/wordml/symex" xmlns:wpg="http://schemas.microsoft.com/office/word/2010/wordprocessingGroup" xmlns:wpi="http://schemas.microsoft.com/office/word/2010/wordprocessingInk" xmlns:wne="http://schemas.microsoft.com/office/word/2006/wordml" xmlns:wps="http://schemas.microsoft.com/office/word/2010/wordprocessingShape" mc:Ignorable="w14 w15 w16se w16cid w16 w16cex w16sdtdh wp14">
   <w:body>
     <w:p>
       <w:bookmarkStart w:id="0" w:name="_Hlk133499779"/>
+      <w:r>
+        <w:t xml:space="preserve">Table 1. </w:t>
+      </w:r>
       <w:r>
         <w:t>Baseline assumptions for each region, represented by a single county’s enterprise budget</w:t>
       </w:r>
@@ -224,7 +227,13 @@
               <w:t>Well depth</w:t>
             </w:r>
             <w:r>
-              <w:t xml:space="preserve"> (note: NRCS says state average is 236 feet)</w:t>
+              <w:t xml:space="preserve"> (note: NRCS says</w:t>
+            </w:r>
+            <w:r>
+              <w:t xml:space="preserve"> CA</w:t>
+            </w:r>
+            <w:r>
+              <w:t xml:space="preserve"> state average is 236 feet)</w:t>
             </w:r>
           </w:p>
         </w:tc>
@@ -885,6 +894,541 @@
     </w:tbl>
     <w:p/>
     <w:bookmarkEnd w:id="0"/>
+    <w:p/>
+    <w:p>
+      <w:r>
+        <w:t xml:space="preserve">Table </w:t>
+      </w:r>
+      <w:r>
+        <w:t>2</w:t>
+      </w:r>
+      <w:r>
+        <w:t>. Scenarios</w:t>
+      </w:r>
+      <w:r>
+        <w:t xml:space="preserve"> – note all changes are individually made to the base scenario (i.e. no stacking of scenarios has been done). </w:t>
+      </w:r>
+    </w:p>
+    <w:tbl>
+      <w:tblPr>
+        <w:tblStyle w:val="TableGrid"/>
+        <w:tblW w:w="8905" w:type="dxa"/>
+        <w:tblLook w:val="04A0" w:firstRow="1" w:lastRow="0" w:firstColumn="1" w:lastColumn="0" w:noHBand="0" w:noVBand="1"/>
+      </w:tblPr>
+      <w:tblGrid>
+        <w:gridCol w:w="1548"/>
+        <w:gridCol w:w="7357"/>
+      </w:tblGrid>
+      <w:tr>
+        <w:tc>
+          <w:tcPr>
+            <w:tcW w:w="1548" w:type="dxa"/>
+          </w:tcPr>
+          <w:p>
+            <w:r>
+              <w:t>Name</w:t>
+            </w:r>
+          </w:p>
+        </w:tc>
+        <w:tc>
+          <w:tcPr>
+            <w:tcW w:w="7357" w:type="dxa"/>
+          </w:tcPr>
+          <w:p>
+            <w:r>
+              <w:t>Description</w:t>
+            </w:r>
+          </w:p>
+        </w:tc>
+      </w:tr>
+      <w:tr>
+        <w:tc>
+          <w:tcPr>
+            <w:tcW w:w="1548" w:type="dxa"/>
+          </w:tcPr>
+          <w:p>
+            <w:r>
+              <w:t>All ground water</w:t>
+            </w:r>
+          </w:p>
+        </w:tc>
+        <w:tc>
+          <w:tcPr>
+            <w:tcW w:w="7357" w:type="dxa"/>
+          </w:tcPr>
+          <w:p>
+            <w:r>
+              <w:t>All water requirements are assumed to be met using water pumped at 25 psi from 150 foot deep well</w:t>
+            </w:r>
+          </w:p>
+        </w:tc>
+      </w:tr>
+      <w:tr>
+        <w:tc>
+          <w:tcPr>
+            <w:tcW w:w="1548" w:type="dxa"/>
+          </w:tcPr>
+          <w:p>
+            <w:r>
+              <w:t>All surface water</w:t>
+            </w:r>
+          </w:p>
+        </w:tc>
+        <w:tc>
+          <w:tcPr>
+            <w:tcW w:w="7357" w:type="dxa"/>
+          </w:tcPr>
+          <w:p>
+            <w:r>
+              <w:t>All water requirements are assumed to be met using water pumped at 25 psi from a surface source</w:t>
+            </w:r>
+          </w:p>
+        </w:tc>
+      </w:tr>
+      <w:tr>
+        <w:tc>
+          <w:tcPr>
+            <w:tcW w:w="1548" w:type="dxa"/>
+          </w:tcPr>
+          <w:p>
+            <w:r>
+              <w:t>Deficit irrigation</w:t>
+            </w:r>
+          </w:p>
+        </w:tc>
+        <w:tc>
+          <w:tcPr>
+            <w:tcW w:w="7357" w:type="dxa"/>
+          </w:tcPr>
+          <w:p>
+            <w:r>
+              <w:t>(Tulare only)</w:t>
+            </w:r>
+          </w:p>
+          <w:p>
+            <w:r>
+              <w:t xml:space="preserve">Water use is decreased from 64 ac-in per year to </w:t>
+            </w:r>
+            <w:r>
+              <w:rPr>
+                <w:color w:val="FF0000"/>
+              </w:rPr>
+              <w:t xml:space="preserve">51 ac-in per year </w:t>
+            </w:r>
+            <w:r>
+              <w:t xml:space="preserve">(based on Ottman and Putnam), no July and August harvests of hay resulting in only 7 harvests instead of 9. Hay yields are reduced from 10 Mg ha-1 per </w:t>
+            </w:r>
+            <w:r>
+              <w:t xml:space="preserve">year to </w:t>
+            </w:r>
+            <w:r>
+              <w:rPr>
+                <w:color w:val="FF0000"/>
+              </w:rPr>
+              <w:t xml:space="preserve">7 Mg ha-1 </w:t>
+            </w:r>
+            <w:r>
+              <w:t>per year. All other field activities are assumed to remain the same.</w:t>
+            </w:r>
+            <w:r>
+              <w:t xml:space="preserve"> </w:t>
+            </w:r>
+          </w:p>
+        </w:tc>
+      </w:tr>
+      <w:tr>
+        <w:tc>
+          <w:tcPr>
+            <w:tcW w:w="1548" w:type="dxa"/>
+          </w:tcPr>
+          <w:p>
+            <w:r>
+              <w:t>Stand life extension</w:t>
+            </w:r>
+          </w:p>
+        </w:tc>
+        <w:tc>
+          <w:tcPr>
+            <w:tcW w:w="7357" w:type="dxa"/>
+          </w:tcPr>
+          <w:p>
+            <w:r>
+              <w:t>Stand life is increased by one-third (3 to 4 years in Tulare, 6 to 8 years in Siskiyou)</w:t>
+            </w:r>
+          </w:p>
+        </w:tc>
+      </w:tr>
+      <w:tr>
+        <w:tc>
+          <w:tcPr>
+            <w:tcW w:w="1548" w:type="dxa"/>
+          </w:tcPr>
+          <w:p>
+            <w:r>
+              <w:t>Double pump pressure</w:t>
+            </w:r>
+          </w:p>
+        </w:tc>
+        <w:tc>
+          <w:tcPr>
+            <w:tcW w:w="7357" w:type="dxa"/>
+          </w:tcPr>
+          <w:p>
+            <w:r>
+              <w:t>Pump pressure is doubled from 25 psi to 50 psi</w:t>
+            </w:r>
+          </w:p>
+        </w:tc>
+      </w:tr>
+      <w:tr>
+        <w:tc>
+          <w:tcPr>
+            <w:tcW w:w="1548" w:type="dxa"/>
+          </w:tcPr>
+          <w:p>
+            <w:r>
+              <w:t>Double well depth</w:t>
+            </w:r>
+          </w:p>
+        </w:tc>
+        <w:tc>
+          <w:tcPr>
+            <w:tcW w:w="7357" w:type="dxa"/>
+          </w:tcPr>
+          <w:p>
+            <w:r>
+              <w:t>Well depth is doubled from 150 to 300 feet</w:t>
+            </w:r>
+            <w:r>
+              <w:t>, larger the range the more impactful this assumption</w:t>
+            </w:r>
+          </w:p>
+        </w:tc>
+      </w:tr>
+      <w:tr>
+        <w:tc>
+          <w:tcPr>
+            <w:tcW w:w="1548" w:type="dxa"/>
+          </w:tcPr>
+          <w:p>
+            <w:r>
+              <w:t>Eliminate pesticides</w:t>
+            </w:r>
+          </w:p>
+        </w:tc>
+        <w:tc>
+          <w:tcPr>
+            <w:tcW w:w="7357" w:type="dxa"/>
+          </w:tcPr>
+          <w:p>
+            <w:r>
+              <w:t>Eliminate passes and embedded energy</w:t>
+            </w:r>
+          </w:p>
+        </w:tc>
+      </w:tr>
+      <w:tr>
+        <w:tc>
+          <w:tcPr>
+            <w:tcW w:w="1548" w:type="dxa"/>
+          </w:tcPr>
+          <w:p>
+            <w:r>
+              <w:t>Electrify irrigation</w:t>
+            </w:r>
+          </w:p>
+        </w:tc>
+        <w:tc>
+          <w:tcPr>
+            <w:tcW w:w="7357" w:type="dxa"/>
+          </w:tcPr>
+          <w:p>
+            <w:r>
+              <w:t>Change energy source for pumping irrigation water to electric (</w:t>
+            </w:r>
+            <w:r>
+              <w:t>90% work conversion efficiency</w:t>
+            </w:r>
+            <w:r>
+              <w:t xml:space="preserve">). </w:t>
+            </w:r>
+          </w:p>
+        </w:tc>
+      </w:tr>
+      <w:tr>
+        <w:tc>
+          <w:tcPr>
+            <w:tcW w:w="1548" w:type="dxa"/>
+          </w:tcPr>
+          <w:p>
+            <w:r>
+              <w:t>Electrify harvest operations</w:t>
+            </w:r>
+          </w:p>
+        </w:tc>
+        <w:tc>
+          <w:tcPr>
+            <w:tcW w:w="7357" w:type="dxa"/>
+          </w:tcPr>
+          <w:p>
+            <w:r>
+              <w:t>Change harvest operations energy source to electric.</w:t>
+            </w:r>
+          </w:p>
+        </w:tc>
+      </w:tr>
+      <w:tr>
+        <w:tc>
+          <w:tcPr>
+            <w:tcW w:w="1548" w:type="dxa"/>
+          </w:tcPr>
+          <w:p>
+            <w:r>
+              <w:t>Electrify field operations</w:t>
+            </w:r>
+          </w:p>
+        </w:tc>
+        <w:tc>
+          <w:tcPr>
+            <w:tcW w:w="7357" w:type="dxa"/>
+          </w:tcPr>
+          <w:p>
+            <w:r>
+              <w:t>Change all operations except harvest to electric.</w:t>
+            </w:r>
+          </w:p>
+        </w:tc>
+      </w:tr>
+      <w:tr>
+        <w:tc>
+          <w:tcPr>
+            <w:tcW w:w="1548" w:type="dxa"/>
+          </w:tcPr>
+          <w:p>
+            <w:r>
+              <w:t>Change from flood/sprinkler irrigation to drip irrigation</w:t>
+            </w:r>
+          </w:p>
+        </w:tc>
+        <w:tc>
+          <w:tcPr>
+            <w:tcW w:w="7357" w:type="dxa"/>
+          </w:tcPr>
+          <w:p>
+            <w:r>
+              <w:t>Here we assume y</w:t>
+            </w:r>
+            <w:r>
+              <w:t>ou have to apply more water than the crop actually needs due to water losses</w:t>
+            </w:r>
+            <w:r>
+              <w:t xml:space="preserve"> from the irrigation type</w:t>
+            </w:r>
+            <w:r>
+              <w:t>. Efficiencies are flood &lt; sprinkler &lt; drip (70%, 80%, 90%).</w:t>
+            </w:r>
+          </w:p>
+        </w:tc>
+      </w:tr>
+      <w:tr>
+        <w:tc>
+          <w:tcPr>
+            <w:tcW w:w="1548" w:type="dxa"/>
+          </w:tcPr>
+          <w:p>
+            <w:r>
+              <w:t>Eliminate insecticides</w:t>
+            </w:r>
+          </w:p>
+        </w:tc>
+        <w:tc>
+          <w:tcPr>
+            <w:tcW w:w="7357" w:type="dxa"/>
+          </w:tcPr>
+          <w:p>
+            <w:r>
+              <w:t>Eliminate passes and products</w:t>
+            </w:r>
+          </w:p>
+        </w:tc>
+      </w:tr>
+      <w:tr>
+        <w:tc>
+          <w:tcPr>
+            <w:tcW w:w="1548" w:type="dxa"/>
+          </w:tcPr>
+          <w:p>
+            <w:r>
+              <w:lastRenderedPageBreak/>
+              <w:t>Eliminate herbicides</w:t>
+            </w:r>
+          </w:p>
+        </w:tc>
+        <w:tc>
+          <w:tcPr>
+            <w:tcW w:w="7357" w:type="dxa"/>
+          </w:tcPr>
+          <w:p>
+            <w:r>
+              <w:t>Eliminate passes and products</w:t>
+            </w:r>
+          </w:p>
+        </w:tc>
+      </w:tr>
+      <w:tr>
+        <w:tc>
+          <w:tcPr>
+            <w:tcW w:w="1548" w:type="dxa"/>
+          </w:tcPr>
+          <w:p>
+            <w:r>
+              <w:t xml:space="preserve">Surface water, gravity fed irrigation (no </w:t>
+            </w:r>
+            <w:r>
+              <w:t>irrigation energy used</w:t>
+            </w:r>
+            <w:r>
+              <w:t>)</w:t>
+            </w:r>
+          </w:p>
+        </w:tc>
+        <w:tc>
+          <w:tcPr>
+            <w:tcW w:w="7357" w:type="dxa"/>
+          </w:tcPr>
+          <w:p>
+            <w:r>
+              <w:t>(Tulare only)</w:t>
+            </w:r>
+          </w:p>
+        </w:tc>
+      </w:tr>
+      <w:tr>
+        <w:tc>
+          <w:tcPr>
+            <w:tcW w:w="1548" w:type="dxa"/>
+          </w:tcPr>
+          <w:p>
+            <w:r>
+              <w:t>No leaching-derived N2O emissions</w:t>
+            </w:r>
+          </w:p>
+        </w:tc>
+        <w:tc>
+          <w:tcPr>
+            <w:tcW w:w="7357" w:type="dxa"/>
+          </w:tcPr>
+          <w:p>
+            <w:r>
+              <w:t>N2O from volatilization provides wet and dry climate values (used dry climate values). The fraction leached is set at 0.24 ‘in wet climates’,  but the leaching/runoff derived N2O has only a static value (0.011 of the amount leached). May need to rerun everything eliminating this component (</w:t>
+            </w:r>
+            <w:r>
+              <w:rPr>
+                <w:color w:val="FF0000"/>
+              </w:rPr>
+              <w:t>I don’t think California has a nitrogen leaching problem?</w:t>
+            </w:r>
+            <w:r>
+              <w:t>)</w:t>
+            </w:r>
+          </w:p>
+        </w:tc>
+      </w:tr>
+      <w:tr>
+        <w:tc>
+          <w:tcPr>
+            <w:tcW w:w="1548" w:type="dxa"/>
+          </w:tcPr>
+          <w:p>
+            <w:r>
+              <w:t>Pasture carbon credit</w:t>
+            </w:r>
+          </w:p>
+        </w:tc>
+        <w:tc>
+          <w:tcPr>
+            <w:tcW w:w="7357" w:type="dxa"/>
+          </w:tcPr>
+          <w:p>
+            <w:r>
+              <w:t>From California Healthy Soils</w:t>
+            </w:r>
+            <w:r>
+              <w:t>, specific to each county</w:t>
+            </w:r>
+          </w:p>
+        </w:tc>
+      </w:tr>
+      <w:tr>
+        <w:tc>
+          <w:tcPr>
+            <w:tcW w:w="1548" w:type="dxa"/>
+          </w:tcPr>
+          <w:p>
+            <w:r>
+              <w:t>No carbon credit</w:t>
+            </w:r>
+          </w:p>
+        </w:tc>
+        <w:tc>
+          <w:tcPr>
+            <w:tcW w:w="7357" w:type="dxa"/>
+          </w:tcPr>
+          <w:p>
+            <w:r>
+              <w:t>From California Healthy Soils</w:t>
+            </w:r>
+            <w:r>
+              <w:t>, specific to each county</w:t>
+            </w:r>
+          </w:p>
+        </w:tc>
+      </w:tr>
+      <w:tr>
+        <w:tc>
+          <w:tcPr>
+            <w:tcW w:w="1548" w:type="dxa"/>
+          </w:tcPr>
+          <w:p>
+            <w:r>
+              <w:t>Eliminate fertilizer offset</w:t>
+            </w:r>
+          </w:p>
+        </w:tc>
+        <w:tc>
+          <w:tcPr>
+            <w:tcW w:w="7357" w:type="dxa"/>
+          </w:tcPr>
+          <w:p>
+            <w:r>
+              <w:t xml:space="preserve">The crop following alfalfa will require less nitrogen compared to if it followed another annual crop. Many studies don’t take this credit into account. </w:t>
+            </w:r>
+          </w:p>
+        </w:tc>
+      </w:tr>
+    </w:tbl>
+    <w:p/>
+    <w:p>
+      <w:r>
+        <w:t xml:space="preserve">Ottman and Putnam (??) deficit irrigation with alfalfa: What are the economics? </w:t>
+      </w:r>
+      <w:hyperlink r:id="rId4" w:history="1">
+        <w:r>
+          <w:rPr>
+            <w:rStyle w:val="Hyperlink"/>
+          </w:rPr>
+          <w:t>https://alfalfa.ucdavis.edu/+symposium/2017/PDFfiles/Ottman%20Mike.pdf</w:t>
+        </w:r>
+      </w:hyperlink>
+    </w:p>
+    <w:p>
+      <w:r>
+        <w:t xml:space="preserve">IPCC 2019 refinement </w:t>
+      </w:r>
+      <w:r>
+        <w:t>https://www.ipcc-nggip.iges.or.jp/public/2019rf/vol4.html</w:t>
+      </w:r>
+    </w:p>
     <w:p/>
     <w:p/>
     <w:p/>
@@ -2723,536 +3267,6 @@
       </w:tr>
     </w:tbl>
     <w:p/>
-    <w:p/>
-    <w:p/>
-    <w:p/>
-    <w:p>
-      <w:r>
-        <w:t>Table 3. Scenarios</w:t>
-      </w:r>
-      <w:r>
-        <w:t xml:space="preserve"> – note all changes are individually made to the base scenario (i.e. no stacking of scenarios has been done). </w:t>
-      </w:r>
-    </w:p>
-    <w:tbl>
-      <w:tblPr>
-        <w:tblStyle w:val="TableGrid"/>
-        <w:tblW w:w="8905" w:type="dxa"/>
-        <w:tblLook w:val="04A0" w:firstRow="1" w:lastRow="0" w:firstColumn="1" w:lastColumn="0" w:noHBand="0" w:noVBand="1"/>
-      </w:tblPr>
-      <w:tblGrid>
-        <w:gridCol w:w="1548"/>
-        <w:gridCol w:w="7357"/>
-      </w:tblGrid>
-      <w:tr>
-        <w:tc>
-          <w:tcPr>
-            <w:tcW w:w="1548" w:type="dxa"/>
-          </w:tcPr>
-          <w:p>
-            <w:r>
-              <w:t>Name</w:t>
-            </w:r>
-          </w:p>
-        </w:tc>
-        <w:tc>
-          <w:tcPr>
-            <w:tcW w:w="7357" w:type="dxa"/>
-          </w:tcPr>
-          <w:p>
-            <w:r>
-              <w:t>Description</w:t>
-            </w:r>
-          </w:p>
-        </w:tc>
-      </w:tr>
-      <w:tr>
-        <w:tc>
-          <w:tcPr>
-            <w:tcW w:w="1548" w:type="dxa"/>
-          </w:tcPr>
-          <w:p>
-            <w:r>
-              <w:t>All ground water</w:t>
-            </w:r>
-          </w:p>
-        </w:tc>
-        <w:tc>
-          <w:tcPr>
-            <w:tcW w:w="7357" w:type="dxa"/>
-          </w:tcPr>
-          <w:p>
-            <w:r>
-              <w:t>All water requirements are assumed to be met using water pumped at 25 psi from 150 foot deep well</w:t>
-            </w:r>
-          </w:p>
-        </w:tc>
-      </w:tr>
-      <w:tr>
-        <w:tc>
-          <w:tcPr>
-            <w:tcW w:w="1548" w:type="dxa"/>
-          </w:tcPr>
-          <w:p>
-            <w:r>
-              <w:t>All surface water</w:t>
-            </w:r>
-          </w:p>
-        </w:tc>
-        <w:tc>
-          <w:tcPr>
-            <w:tcW w:w="7357" w:type="dxa"/>
-          </w:tcPr>
-          <w:p>
-            <w:r>
-              <w:t>All water requirements are assumed to be met using water pumped at 25 psi from a surface source</w:t>
-            </w:r>
-          </w:p>
-        </w:tc>
-      </w:tr>
-      <w:tr>
-        <w:tc>
-          <w:tcPr>
-            <w:tcW w:w="1548" w:type="dxa"/>
-          </w:tcPr>
-          <w:p>
-            <w:r>
-              <w:t>Deficit irrigation</w:t>
-            </w:r>
-          </w:p>
-        </w:tc>
-        <w:tc>
-          <w:tcPr>
-            <w:tcW w:w="7357" w:type="dxa"/>
-          </w:tcPr>
-          <w:p>
-            <w:r>
-              <w:t>(Tulare only)</w:t>
-            </w:r>
-          </w:p>
-          <w:p>
-            <w:r>
-              <w:lastRenderedPageBreak/>
-              <w:t xml:space="preserve">Water use is decreased from 64 ac-in per year to </w:t>
-            </w:r>
-            <w:r>
-              <w:rPr>
-                <w:color w:val="FF0000"/>
-              </w:rPr>
-              <w:t xml:space="preserve">51 ac-in per year </w:t>
-            </w:r>
-            <w:r>
-              <w:t xml:space="preserve">(based on Ottman and Putnam), no July and August harvests of hay resulting in only 7 harvests instead of 9. Hay yields are reduced from 10 Mg ha-1 per </w:t>
-            </w:r>
-            <w:r>
-              <w:t xml:space="preserve">year to </w:t>
-            </w:r>
-            <w:r>
-              <w:rPr>
-                <w:color w:val="FF0000"/>
-              </w:rPr>
-              <w:t xml:space="preserve">7 Mg ha-1 </w:t>
-            </w:r>
-            <w:r>
-              <w:t>per year. All other field activities are assumed to remain the same.</w:t>
-            </w:r>
-            <w:r>
-              <w:t xml:space="preserve"> </w:t>
-            </w:r>
-          </w:p>
-        </w:tc>
-      </w:tr>
-      <w:tr>
-        <w:tc>
-          <w:tcPr>
-            <w:tcW w:w="1548" w:type="dxa"/>
-          </w:tcPr>
-          <w:p>
-            <w:r>
-              <w:lastRenderedPageBreak/>
-              <w:t>Stand life extension</w:t>
-            </w:r>
-          </w:p>
-        </w:tc>
-        <w:tc>
-          <w:tcPr>
-            <w:tcW w:w="7357" w:type="dxa"/>
-          </w:tcPr>
-          <w:p>
-            <w:r>
-              <w:t>Stand life is increased by one-third (3 to 4 years in Tulare, 6 to 8 years in Siskiyou)</w:t>
-            </w:r>
-          </w:p>
-        </w:tc>
-      </w:tr>
-      <w:tr>
-        <w:tc>
-          <w:tcPr>
-            <w:tcW w:w="1548" w:type="dxa"/>
-          </w:tcPr>
-          <w:p>
-            <w:r>
-              <w:t>Double pump pressure</w:t>
-            </w:r>
-          </w:p>
-        </w:tc>
-        <w:tc>
-          <w:tcPr>
-            <w:tcW w:w="7357" w:type="dxa"/>
-          </w:tcPr>
-          <w:p>
-            <w:r>
-              <w:t>Pump pressure is doubled from 25 psi to 50 psi</w:t>
-            </w:r>
-          </w:p>
-        </w:tc>
-      </w:tr>
-      <w:tr>
-        <w:tc>
-          <w:tcPr>
-            <w:tcW w:w="1548" w:type="dxa"/>
-          </w:tcPr>
-          <w:p>
-            <w:r>
-              <w:t>Double well depth</w:t>
-            </w:r>
-          </w:p>
-        </w:tc>
-        <w:tc>
-          <w:tcPr>
-            <w:tcW w:w="7357" w:type="dxa"/>
-          </w:tcPr>
-          <w:p>
-            <w:r>
-              <w:t>Well depth is doubled from 150 to 300 feet</w:t>
-            </w:r>
-          </w:p>
-        </w:tc>
-      </w:tr>
-      <w:tr>
-        <w:tc>
-          <w:tcPr>
-            <w:tcW w:w="1548" w:type="dxa"/>
-          </w:tcPr>
-          <w:p>
-            <w:r>
-              <w:t>Eliminate pesticides</w:t>
-            </w:r>
-          </w:p>
-        </w:tc>
-        <w:tc>
-          <w:tcPr>
-            <w:tcW w:w="7357" w:type="dxa"/>
-          </w:tcPr>
-          <w:p>
-            <w:r>
-              <w:t>Eliminate passes and embedded energy</w:t>
-            </w:r>
-          </w:p>
-        </w:tc>
-      </w:tr>
-      <w:tr>
-        <w:tc>
-          <w:tcPr>
-            <w:tcW w:w="1548" w:type="dxa"/>
-          </w:tcPr>
-          <w:p>
-            <w:r>
-              <w:t>Electrify irrigation</w:t>
-            </w:r>
-          </w:p>
-        </w:tc>
-        <w:tc>
-          <w:tcPr>
-            <w:tcW w:w="7357" w:type="dxa"/>
-          </w:tcPr>
-          <w:p>
-            <w:r>
-              <w:t>Change energy source for pumping irrigation water to electric (</w:t>
-            </w:r>
-            <w:r>
-              <w:t>90% work conversion efficiency</w:t>
-            </w:r>
-            <w:r>
-              <w:t xml:space="preserve">). </w:t>
-            </w:r>
-          </w:p>
-        </w:tc>
-      </w:tr>
-      <w:tr>
-        <w:tc>
-          <w:tcPr>
-            <w:tcW w:w="1548" w:type="dxa"/>
-          </w:tcPr>
-          <w:p>
-            <w:r>
-              <w:t>Electrify harvest operations</w:t>
-            </w:r>
-          </w:p>
-        </w:tc>
-        <w:tc>
-          <w:tcPr>
-            <w:tcW w:w="7357" w:type="dxa"/>
-          </w:tcPr>
-          <w:p>
-            <w:r>
-              <w:t>Change harvest operations energy source to electric.</w:t>
-            </w:r>
-          </w:p>
-        </w:tc>
-      </w:tr>
-      <w:tr>
-        <w:tc>
-          <w:tcPr>
-            <w:tcW w:w="1548" w:type="dxa"/>
-          </w:tcPr>
-          <w:p>
-            <w:r>
-              <w:t>Electrify field operations</w:t>
-            </w:r>
-          </w:p>
-        </w:tc>
-        <w:tc>
-          <w:tcPr>
-            <w:tcW w:w="7357" w:type="dxa"/>
-          </w:tcPr>
-          <w:p>
-            <w:r>
-              <w:t>Change all operations except harvest to electric.</w:t>
-            </w:r>
-          </w:p>
-        </w:tc>
-      </w:tr>
-      <w:tr>
-        <w:tc>
-          <w:tcPr>
-            <w:tcW w:w="1548" w:type="dxa"/>
-          </w:tcPr>
-          <w:p>
-            <w:r>
-              <w:t>Change from flood/sprinkler irrigation to drip irrigation</w:t>
-            </w:r>
-          </w:p>
-        </w:tc>
-        <w:tc>
-          <w:tcPr>
-            <w:tcW w:w="7357" w:type="dxa"/>
-          </w:tcPr>
-          <w:p>
-            <w:r>
-              <w:t>Here we assume y</w:t>
-            </w:r>
-            <w:r>
-              <w:t>ou have to apply more water than the crop actually needs due to water losses</w:t>
-            </w:r>
-            <w:r>
-              <w:t xml:space="preserve"> from the irrigation type</w:t>
-            </w:r>
-            <w:r>
-              <w:t>. Efficiencies are flood &lt; sprinkler &lt; drip (70%, 80%, 90%).</w:t>
-            </w:r>
-          </w:p>
-        </w:tc>
-      </w:tr>
-      <w:tr>
-        <w:tc>
-          <w:tcPr>
-            <w:tcW w:w="1548" w:type="dxa"/>
-          </w:tcPr>
-          <w:p>
-            <w:r>
-              <w:t>Eliminate insecticides</w:t>
-            </w:r>
-          </w:p>
-        </w:tc>
-        <w:tc>
-          <w:tcPr>
-            <w:tcW w:w="7357" w:type="dxa"/>
-          </w:tcPr>
-          <w:p>
-            <w:r>
-              <w:t>Eliminate passes and products</w:t>
-            </w:r>
-          </w:p>
-        </w:tc>
-      </w:tr>
-      <w:tr>
-        <w:tc>
-          <w:tcPr>
-            <w:tcW w:w="1548" w:type="dxa"/>
-          </w:tcPr>
-          <w:p>
-            <w:r>
-              <w:t>Eliminate herbicides</w:t>
-            </w:r>
-          </w:p>
-        </w:tc>
-        <w:tc>
-          <w:tcPr>
-            <w:tcW w:w="7357" w:type="dxa"/>
-          </w:tcPr>
-          <w:p>
-            <w:r>
-              <w:t>Eliminate passes and products</w:t>
-            </w:r>
-          </w:p>
-        </w:tc>
-      </w:tr>
-      <w:tr>
-        <w:tc>
-          <w:tcPr>
-            <w:tcW w:w="1548" w:type="dxa"/>
-          </w:tcPr>
-          <w:p>
-            <w:r>
-              <w:t xml:space="preserve">Surface water, gravity fed irrigation (no </w:t>
-            </w:r>
-            <w:r>
-              <w:t>irrigation energy used</w:t>
-            </w:r>
-            <w:r>
-              <w:t>)</w:t>
-            </w:r>
-          </w:p>
-        </w:tc>
-        <w:tc>
-          <w:tcPr>
-            <w:tcW w:w="7357" w:type="dxa"/>
-          </w:tcPr>
-          <w:p>
-            <w:r>
-              <w:t>(Tulare only)</w:t>
-            </w:r>
-          </w:p>
-        </w:tc>
-      </w:tr>
-      <w:tr>
-        <w:tc>
-          <w:tcPr>
-            <w:tcW w:w="1548" w:type="dxa"/>
-          </w:tcPr>
-          <w:p>
-            <w:r>
-              <w:t>No leaching-derived N2O emissions</w:t>
-            </w:r>
-          </w:p>
-        </w:tc>
-        <w:tc>
-          <w:tcPr>
-            <w:tcW w:w="7357" w:type="dxa"/>
-          </w:tcPr>
-          <w:p>
-            <w:r>
-              <w:t>N2O from volatilization provides wet and dry climate values (used dry climate values). The fraction leached is set at 0.24 ‘in wet climates’,  but the leaching/runoff derived N2O has only a static value (0.011 of the amount leached). May need to rerun everything eliminating this component (</w:t>
-            </w:r>
-            <w:r>
-              <w:rPr>
-                <w:color w:val="FF0000"/>
-              </w:rPr>
-              <w:t>I don’t think California has a nitrogen leaching problem?</w:t>
-            </w:r>
-            <w:r>
-              <w:t>)</w:t>
-            </w:r>
-          </w:p>
-        </w:tc>
-      </w:tr>
-      <w:tr>
-        <w:tc>
-          <w:tcPr>
-            <w:tcW w:w="1548" w:type="dxa"/>
-          </w:tcPr>
-          <w:p>
-            <w:r>
-              <w:t>Pasture carbon credit</w:t>
-            </w:r>
-          </w:p>
-        </w:tc>
-        <w:tc>
-          <w:tcPr>
-            <w:tcW w:w="7357" w:type="dxa"/>
-          </w:tcPr>
-          <w:p>
-            <w:r>
-              <w:t>From California Healthy Soils</w:t>
-            </w:r>
-            <w:r>
-              <w:t>, specific to each county</w:t>
-            </w:r>
-          </w:p>
-        </w:tc>
-      </w:tr>
-      <w:tr>
-        <w:tc>
-          <w:tcPr>
-            <w:tcW w:w="1548" w:type="dxa"/>
-          </w:tcPr>
-          <w:p>
-            <w:r>
-              <w:t>No carbon credit</w:t>
-            </w:r>
-          </w:p>
-        </w:tc>
-        <w:tc>
-          <w:tcPr>
-            <w:tcW w:w="7357" w:type="dxa"/>
-          </w:tcPr>
-          <w:p>
-            <w:r>
-              <w:t>From California Healthy Soils</w:t>
-            </w:r>
-            <w:r>
-              <w:t>, specific to each county</w:t>
-            </w:r>
-          </w:p>
-        </w:tc>
-      </w:tr>
-      <w:tr>
-        <w:tc>
-          <w:tcPr>
-            <w:tcW w:w="1548" w:type="dxa"/>
-          </w:tcPr>
-          <w:p>
-            <w:r>
-              <w:t>Eliminate fertilizer offset</w:t>
-            </w:r>
-          </w:p>
-        </w:tc>
-        <w:tc>
-          <w:tcPr>
-            <w:tcW w:w="7357" w:type="dxa"/>
-          </w:tcPr>
-          <w:p>
-            <w:r>
-              <w:t xml:space="preserve">The crop following alfalfa will require less nitrogen compared to if it followed another annual crop. Many studies don’t take this credit into account. </w:t>
-            </w:r>
-          </w:p>
-        </w:tc>
-      </w:tr>
-    </w:tbl>
-    <w:p/>
-    <w:p>
-      <w:r>
-        <w:t xml:space="preserve">Ottman and Putnam (??) deficit irrigation with alfalfa: What are the economics? </w:t>
-      </w:r>
-      <w:hyperlink r:id="rId4" w:history="1">
-        <w:r>
-          <w:rPr>
-            <w:rStyle w:val="Hyperlink"/>
-          </w:rPr>
-          <w:t>https://alfalfa.ucdavis.edu/+symposium/2017/PDFfiles/Ottman%20Mike.pdf</w:t>
-        </w:r>
-      </w:hyperlink>
-    </w:p>
-    <w:p>
-      <w:r>
-        <w:lastRenderedPageBreak/>
-        <w:t xml:space="preserve">IPCC 2019 refinement </w:t>
-      </w:r>
-      <w:r>
-        <w:t>https://www.ipcc-nggip.iges.or.jp/public/2019rf/vol4.html</w:t>
-      </w:r>
-    </w:p>
     <w:p/>
     <w:sectPr>
       <w:pgSz w:w="12240" w:h="15840"/>

</xml_diff>